<commit_message>
Simón Ignacio Didier Zúñiga Hidalgo - INS232 (Ayudantía metodología de software)
</commit_message>
<xml_diff>
--- a/Simón Ignacio Didier Zúñiga Hidalgo - INS232 (Ayudantía de Metodologías de software).docx
+++ b/Simón Ignacio Didier Zúñiga Hidalgo - INS232 (Ayudantía de Metodologías de software).docx
@@ -174,6 +174,155 @@
         </w:drawing>
       </w:r>
     </w:p>
+    <w:p>
+      <w:pPr>
+        <w:rPr>
+          <w:lang w:val="es-CL"/>
+        </w:rPr>
+      </w:pPr>
+    </w:p>
+    <w:p>
+      <w:pPr>
+        <w:rPr>
+          <w:lang w:val="es-CL"/>
+        </w:rPr>
+      </w:pPr>
+    </w:p>
+    <w:p>
+      <w:pPr>
+        <w:rPr>
+          <w:lang w:val="es-CL"/>
+        </w:rPr>
+      </w:pPr>
+    </w:p>
+    <w:p>
+      <w:pPr>
+        <w:rPr>
+          <w:lang w:val="es-CL"/>
+        </w:rPr>
+      </w:pPr>
+      <w:r>
+        <w:rPr>
+          <w:lang w:val="es-CL"/>
+        </w:rPr>
+        <w:lastRenderedPageBreak/>
+        <w:t>Segunda Imagen:</w:t>
+      </w:r>
+    </w:p>
+    <w:p>
+      <w:pPr>
+        <w:pStyle w:val="ListParagraph"/>
+        <w:numPr>
+          <w:ilvl w:val="0"/>
+          <w:numId w:val="1"/>
+        </w:numPr>
+        <w:rPr>
+          <w:lang w:val="es-CL"/>
+        </w:rPr>
+      </w:pPr>
+      <w:r>
+        <w:rPr>
+          <w:lang w:val="es-CL"/>
+        </w:rPr>
+        <w:t xml:space="preserve">Selección del archivo </w:t>
+      </w:r>
+      <w:r>
+        <w:rPr>
+          <w:lang w:val="es-CL"/>
+        </w:rPr>
+        <w:t>d</w:t>
+      </w:r>
+      <w:r>
+        <w:rPr>
+          <w:lang w:val="es-CL"/>
+        </w:rPr>
+        <w:t xml:space="preserve">ocumento solicitado por la </w:t>
+      </w:r>
+      <w:r>
+        <w:rPr>
+          <w:lang w:val="es-CL"/>
+        </w:rPr>
+        <w:t>rúbrica</w:t>
+      </w:r>
+    </w:p>
+    <w:p>
+      <w:pPr>
+        <w:pStyle w:val="ListParagraph"/>
+        <w:numPr>
+          <w:ilvl w:val="0"/>
+          <w:numId w:val="1"/>
+        </w:numPr>
+        <w:rPr>
+          <w:lang w:val="es-CL"/>
+        </w:rPr>
+      </w:pPr>
+      <w:r>
+        <w:rPr>
+          <w:lang w:val="es-CL"/>
+        </w:rPr>
+        <w:t>Descripción del comentario solicitado por la rúbrica</w:t>
+      </w:r>
+    </w:p>
+    <w:p>
+      <w:pPr>
+        <w:rPr>
+          <w:lang w:val="es-CL"/>
+        </w:rPr>
+      </w:pPr>
+      <w:r>
+        <w:rPr>
+          <w:lang w:val="es-CL"/>
+        </w:rPr>
+        <w:drawing>
+          <wp:inline distT="0" distB="0" distL="0" distR="0" wp14:anchorId="7849BB2F" wp14:editId="202E1077">
+            <wp:extent cx="5943600" cy="1562100"/>
+            <wp:effectExtent l="0" t="0" r="0" b="0"/>
+            <wp:docPr id="3" name="Picture 3"/>
+            <wp:cNvGraphicFramePr>
+              <a:graphicFrameLocks xmlns:a="http://schemas.openxmlformats.org/drawingml/2006/main" noChangeAspect="1"/>
+            </wp:cNvGraphicFramePr>
+            <a:graphic xmlns:a="http://schemas.openxmlformats.org/drawingml/2006/main">
+              <a:graphicData uri="http://schemas.openxmlformats.org/drawingml/2006/picture">
+                <pic:pic xmlns:pic="http://schemas.openxmlformats.org/drawingml/2006/picture">
+                  <pic:nvPicPr>
+                    <pic:cNvPr id="1" name=""/>
+                    <pic:cNvPicPr/>
+                  </pic:nvPicPr>
+                  <pic:blipFill>
+                    <a:blip r:embed="rId6"/>
+                    <a:stretch>
+                      <a:fillRect/>
+                    </a:stretch>
+                  </pic:blipFill>
+                  <pic:spPr>
+                    <a:xfrm>
+                      <a:off x="0" y="0"/>
+                      <a:ext cx="5943600" cy="1562100"/>
+                    </a:xfrm>
+                    <a:prstGeom prst="rect">
+                      <a:avLst/>
+                    </a:prstGeom>
+                  </pic:spPr>
+                </pic:pic>
+              </a:graphicData>
+            </a:graphic>
+          </wp:inline>
+        </w:drawing>
+      </w:r>
+      <w:r>
+        <w:rPr>
+          <w:lang w:val="es-CL"/>
+        </w:rPr>
+        <w:br w:type="textWrapping" w:clear="all"/>
+      </w:r>
+    </w:p>
+    <w:p>
+      <w:pPr>
+        <w:rPr>
+          <w:lang w:val="es-CL"/>
+        </w:rPr>
+      </w:pPr>
+    </w:p>
     <w:sectPr>
       <w:pgSz w:w="12240" w:h="15840"/>
       <w:pgMar w:top="1440" w:right="1440" w:bottom="1440" w:left="1440" w:header="720" w:footer="720" w:gutter="0"/>
@@ -300,15 +449,6 @@
   </w:abstractNum>
   <w:num w:numId="1">
     <w:abstractNumId w:val="0"/>
-    <w:lvlOverride w:ilvl="0"/>
-    <w:lvlOverride w:ilvl="1"/>
-    <w:lvlOverride w:ilvl="2"/>
-    <w:lvlOverride w:ilvl="3"/>
-    <w:lvlOverride w:ilvl="4"/>
-    <w:lvlOverride w:ilvl="5"/>
-    <w:lvlOverride w:ilvl="6"/>
-    <w:lvlOverride w:ilvl="7"/>
-    <w:lvlOverride w:ilvl="8"/>
   </w:num>
 </w:numbering>
 </file>
@@ -763,6 +903,17 @@
     <w:semiHidden/>
     <w:rsid w:val="007B0C66"/>
   </w:style>
+  <w:style w:type="paragraph" w:styleId="ListParagraph">
+    <w:name w:val="List Paragraph"/>
+    <w:basedOn w:val="Normal"/>
+    <w:uiPriority w:val="34"/>
+    <w:qFormat/>
+    <w:rsid w:val="00AB2525"/>
+    <w:pPr>
+      <w:ind w:left="720"/>
+      <w:contextualSpacing/>
+    </w:pPr>
+  </w:style>
 </w:styles>
 </file>
 

</xml_diff>